<commit_message>
New information about the company.
</commit_message>
<xml_diff>
--- a/TurnInSchool/Bedrijfsoriëntatie.docx
+++ b/TurnInSchool/Bedrijfsoriëntatie.docx
@@ -187,7 +187,9 @@
               <w:tab w:val="right" w:leader="dot" w:pos="9062"/>
             </w:tabs>
             <w:rPr>
+              <w:rFonts w:eastAsiaTheme="minorEastAsia"/>
               <w:noProof/>
+              <w:lang w:eastAsia="nl-NL"/>
             </w:rPr>
           </w:pPr>
           <w:r>
@@ -199,7 +201,7 @@
           <w:r>
             <w:fldChar w:fldCharType="separate"/>
           </w:r>
-          <w:hyperlink w:anchor="_Toc460933736" w:history="1">
+          <w:hyperlink w:anchor="_Toc461094072" w:history="1">
             <w:r>
               <w:rPr>
                 <w:rStyle w:val="Hyperlink"/>
@@ -226,7 +228,7 @@
                 <w:noProof/>
                 <w:webHidden/>
               </w:rPr>
-              <w:instrText xml:space="preserve"> PAGEREF _Toc460933736 \h </w:instrText>
+              <w:instrText xml:space="preserve"> PAGEREF _Toc461094072 \h </w:instrText>
             </w:r>
             <w:r>
               <w:rPr>
@@ -264,16 +266,18 @@
               <w:tab w:val="right" w:leader="dot" w:pos="9062"/>
             </w:tabs>
             <w:rPr>
+              <w:rFonts w:eastAsiaTheme="minorEastAsia"/>
               <w:noProof/>
+              <w:lang w:eastAsia="nl-NL"/>
             </w:rPr>
           </w:pPr>
-          <w:hyperlink w:anchor="_Toc460933737" w:history="1">
+          <w:hyperlink w:anchor="_Toc461094073" w:history="1">
             <w:r>
               <w:rPr>
                 <w:rStyle w:val="Hyperlink"/>
                 <w:noProof/>
               </w:rPr>
-              <w:t>De ‘Core-business’ van het bedrijf</w:t>
+              <w:t>De corebusiness van het bedrijf</w:t>
             </w:r>
             <w:r>
               <w:rPr>
@@ -294,7 +298,7 @@
                 <w:noProof/>
                 <w:webHidden/>
               </w:rPr>
-              <w:instrText xml:space="preserve"> PAGEREF _Toc460933737 \h </w:instrText>
+              <w:instrText xml:space="preserve"> PAGEREF _Toc461094073 \h </w:instrText>
             </w:r>
             <w:r>
               <w:rPr>
@@ -332,10 +336,12 @@
               <w:tab w:val="right" w:leader="dot" w:pos="9062"/>
             </w:tabs>
             <w:rPr>
+              <w:rFonts w:eastAsiaTheme="minorEastAsia"/>
               <w:noProof/>
+              <w:lang w:eastAsia="nl-NL"/>
             </w:rPr>
           </w:pPr>
-          <w:hyperlink w:anchor="_Toc460933738" w:history="1">
+          <w:hyperlink w:anchor="_Toc461094074" w:history="1">
             <w:r>
               <w:rPr>
                 <w:rStyle w:val="Hyperlink"/>
@@ -362,7 +368,7 @@
                 <w:noProof/>
                 <w:webHidden/>
               </w:rPr>
-              <w:instrText xml:space="preserve"> PAGEREF _Toc460933738 \h </w:instrText>
+              <w:instrText xml:space="preserve"> PAGEREF _Toc461094074 \h </w:instrText>
             </w:r>
             <w:r>
               <w:rPr>
@@ -400,16 +406,86 @@
               <w:tab w:val="right" w:leader="dot" w:pos="9062"/>
             </w:tabs>
             <w:rPr>
+              <w:rFonts w:eastAsiaTheme="minorEastAsia"/>
+              <w:noProof/>
+              <w:lang w:eastAsia="nl-NL"/>
+            </w:rPr>
+          </w:pPr>
+          <w:hyperlink w:anchor="_Toc461094075" w:history="1">
+            <w:r>
+              <w:rPr>
+                <w:rStyle w:val="Hyperlink"/>
+                <w:noProof/>
+              </w:rPr>
+              <w:t>De doelstellingen (op lange en korte termijn)</w:t>
+            </w:r>
+            <w:r>
+              <w:rPr>
+                <w:noProof/>
+                <w:webHidden/>
+              </w:rPr>
+              <w:tab/>
+            </w:r>
+            <w:r>
+              <w:rPr>
+                <w:noProof/>
+                <w:webHidden/>
+              </w:rPr>
+              <w:fldChar w:fldCharType="begin"/>
+            </w:r>
+            <w:r>
+              <w:rPr>
+                <w:noProof/>
+                <w:webHidden/>
+              </w:rPr>
+              <w:instrText xml:space="preserve"> PAGEREF _Toc461094075 \h </w:instrText>
+            </w:r>
+            <w:r>
+              <w:rPr>
+                <w:noProof/>
+                <w:webHidden/>
+              </w:rPr>
+            </w:r>
+            <w:r>
+              <w:rPr>
+                <w:noProof/>
+                <w:webHidden/>
+              </w:rPr>
+              <w:fldChar w:fldCharType="separate"/>
+            </w:r>
+            <w:r>
+              <w:rPr>
+                <w:noProof/>
+                <w:webHidden/>
+              </w:rPr>
+              <w:t>3</w:t>
+            </w:r>
+            <w:r>
+              <w:rPr>
+                <w:noProof/>
+                <w:webHidden/>
+              </w:rPr>
+              <w:fldChar w:fldCharType="end"/>
+            </w:r>
+          </w:hyperlink>
+        </w:p>
+        <w:p>
+          <w:pPr>
+            <w:pStyle w:val="TOC3"/>
+            <w:tabs>
+              <w:tab w:val="right" w:leader="dot" w:pos="9062"/>
+            </w:tabs>
+            <w:rPr>
               <w:noProof/>
             </w:rPr>
           </w:pPr>
-          <w:hyperlink w:anchor="_Toc460933739" w:history="1">
+          <w:hyperlink w:anchor="_Toc461094076" w:history="1">
             <w:r>
               <w:rPr>
                 <w:rStyle w:val="Hyperlink"/>
                 <w:noProof/>
               </w:rPr>
-              <w:t>De doelstellingen (op lange en korte termijn)</w:t>
+              <w:t>Korte termijn</w:t>
             </w:r>
             <w:r>
               <w:rPr>
@@ -430,7 +506,75 @@
                 <w:noProof/>
                 <w:webHidden/>
               </w:rPr>
-              <w:instrText xml:space="preserve"> PAGEREF _Toc460933739 \h </w:instrText>
+              <w:instrText xml:space="preserve"> PAGEREF _Toc461094076 \h </w:instrText>
+            </w:r>
+            <w:r>
+              <w:rPr>
+                <w:noProof/>
+                <w:webHidden/>
+              </w:rPr>
+            </w:r>
+            <w:r>
+              <w:rPr>
+                <w:noProof/>
+                <w:webHidden/>
+              </w:rPr>
+              <w:fldChar w:fldCharType="separate"/>
+            </w:r>
+            <w:r>
+              <w:rPr>
+                <w:noProof/>
+                <w:webHidden/>
+              </w:rPr>
+              <w:t>3</w:t>
+            </w:r>
+            <w:r>
+              <w:rPr>
+                <w:noProof/>
+                <w:webHidden/>
+              </w:rPr>
+              <w:fldChar w:fldCharType="end"/>
+            </w:r>
+          </w:hyperlink>
+        </w:p>
+        <w:p>
+          <w:pPr>
+            <w:pStyle w:val="TOC3"/>
+            <w:tabs>
+              <w:tab w:val="right" w:leader="dot" w:pos="9062"/>
+            </w:tabs>
+            <w:rPr>
+              <w:noProof/>
+            </w:rPr>
+          </w:pPr>
+          <w:hyperlink w:anchor="_Toc461094077" w:history="1">
+            <w:r>
+              <w:rPr>
+                <w:rStyle w:val="Hyperlink"/>
+                <w:noProof/>
+              </w:rPr>
+              <w:t>Lange termijn</w:t>
+            </w:r>
+            <w:r>
+              <w:rPr>
+                <w:noProof/>
+                <w:webHidden/>
+              </w:rPr>
+              <w:tab/>
+            </w:r>
+            <w:r>
+              <w:rPr>
+                <w:noProof/>
+                <w:webHidden/>
+              </w:rPr>
+              <w:fldChar w:fldCharType="begin"/>
+            </w:r>
+            <w:r>
+              <w:rPr>
+                <w:noProof/>
+                <w:webHidden/>
+              </w:rPr>
+              <w:instrText xml:space="preserve"> PAGEREF _Toc461094077 \h </w:instrText>
             </w:r>
             <w:r>
               <w:rPr>
@@ -468,10 +612,12 @@
               <w:tab w:val="right" w:leader="dot" w:pos="9062"/>
             </w:tabs>
             <w:rPr>
+              <w:rFonts w:eastAsiaTheme="minorEastAsia"/>
               <w:noProof/>
+              <w:lang w:eastAsia="nl-NL"/>
             </w:rPr>
           </w:pPr>
-          <w:hyperlink w:anchor="_Toc460933740" w:history="1">
+          <w:hyperlink w:anchor="_Toc461094078" w:history="1">
             <w:r>
               <w:rPr>
                 <w:rStyle w:val="Hyperlink"/>
@@ -498,7 +644,7 @@
                 <w:noProof/>
                 <w:webHidden/>
               </w:rPr>
-              <w:instrText xml:space="preserve"> PAGEREF _Toc460933740 \h </w:instrText>
+              <w:instrText xml:space="preserve"> PAGEREF _Toc461094078 \h </w:instrText>
             </w:r>
             <w:r>
               <w:rPr>
@@ -536,10 +682,12 @@
               <w:tab w:val="right" w:leader="dot" w:pos="9062"/>
             </w:tabs>
             <w:rPr>
+              <w:rFonts w:eastAsiaTheme="minorEastAsia"/>
               <w:noProof/>
+              <w:lang w:eastAsia="nl-NL"/>
             </w:rPr>
           </w:pPr>
-          <w:hyperlink w:anchor="_Toc460933741" w:history="1">
+          <w:hyperlink w:anchor="_Toc461094079" w:history="1">
             <w:r>
               <w:rPr>
                 <w:rStyle w:val="Hyperlink"/>
@@ -566,7 +714,7 @@
                 <w:noProof/>
                 <w:webHidden/>
               </w:rPr>
-              <w:instrText xml:space="preserve"> PAGEREF _Toc460933741 \h </w:instrText>
+              <w:instrText xml:space="preserve"> PAGEREF _Toc461094079 \h </w:instrText>
             </w:r>
             <w:r>
               <w:rPr>
@@ -604,10 +752,12 @@
               <w:tab w:val="right" w:leader="dot" w:pos="9062"/>
             </w:tabs>
             <w:rPr>
+              <w:rFonts w:eastAsiaTheme="minorEastAsia"/>
               <w:noProof/>
+              <w:lang w:eastAsia="nl-NL"/>
             </w:rPr>
           </w:pPr>
-          <w:hyperlink w:anchor="_Toc460933742" w:history="1">
+          <w:hyperlink w:anchor="_Toc461094080" w:history="1">
             <w:r>
               <w:rPr>
                 <w:rStyle w:val="Hyperlink"/>
@@ -634,7 +784,7 @@
                 <w:noProof/>
                 <w:webHidden/>
               </w:rPr>
-              <w:instrText xml:space="preserve"> PAGEREF _Toc460933742 \h </w:instrText>
+              <w:instrText xml:space="preserve"> PAGEREF _Toc461094080 \h </w:instrText>
             </w:r>
             <w:r>
               <w:rPr>
@@ -672,10 +822,12 @@
               <w:tab w:val="right" w:leader="dot" w:pos="9062"/>
             </w:tabs>
             <w:rPr>
+              <w:rFonts w:eastAsiaTheme="minorEastAsia"/>
               <w:noProof/>
+              <w:lang w:eastAsia="nl-NL"/>
             </w:rPr>
           </w:pPr>
-          <w:hyperlink w:anchor="_Toc460933743" w:history="1">
+          <w:hyperlink w:anchor="_Toc461094081" w:history="1">
             <w:r>
               <w:rPr>
                 <w:rStyle w:val="Hyperlink"/>
@@ -702,7 +854,7 @@
                 <w:noProof/>
                 <w:webHidden/>
               </w:rPr>
-              <w:instrText xml:space="preserve"> PAGEREF _Toc460933743 \h </w:instrText>
+              <w:instrText xml:space="preserve"> PAGEREF _Toc461094081 \h </w:instrText>
             </w:r>
             <w:r>
               <w:rPr>
@@ -757,19 +909,26 @@
       <w:pPr>
         <w:pStyle w:val="Heading2"/>
       </w:pPr>
-      <w:bookmarkStart w:id="0" w:name="_Toc460933736"/>
+      <w:bookmarkStart w:id="0" w:name="_Toc461094072"/>
       <w:r>
         <w:lastRenderedPageBreak/>
         <w:t>De geschiedenis van het bedrijf</w:t>
       </w:r>
       <w:bookmarkEnd w:id="0"/>
     </w:p>
-    <w:p/>
+    <w:p>
+      <w:r>
+        <w:t>VI Company is</w:t>
+      </w:r>
+      <w:r>
+        <w:t xml:space="preserve"> 10 jaar geleden opgericht met zijn tweeën. Ze bouwden veel verschillende websites voor klanten. Vijf jaar geleden verhuisden ze naar het Groot Handelsgebouw bij Rotterdam centraal. Sindsdien zijn ze gespecialiseerd in het ontwikkelen van software voor financiële bedrijven.</w:t>
+      </w:r>
+    </w:p>
     <w:p>
       <w:pPr>
         <w:pStyle w:val="Heading2"/>
       </w:pPr>
-      <w:bookmarkStart w:id="1" w:name="_Toc460933737"/>
+      <w:bookmarkStart w:id="1" w:name="_Toc461094073"/>
       <w:r>
         <w:t>De corebusiness</w:t>
       </w:r>
@@ -794,75 +953,140 @@
       <w:r>
         <w:t xml:space="preserve">transacties en koersen. </w:t>
       </w:r>
-      <w:bookmarkStart w:id="2" w:name="_GoBack"/>
-      <w:bookmarkEnd w:id="2"/>
     </w:p>
     <w:p>
       <w:pPr>
         <w:pStyle w:val="Heading2"/>
       </w:pPr>
-      <w:bookmarkStart w:id="3" w:name="_Toc460933738"/>
+      <w:bookmarkStart w:id="2" w:name="_Toc461094074"/>
       <w:r>
         <w:t>De missie en visie van het bedrijf</w:t>
       </w:r>
-      <w:bookmarkEnd w:id="3"/>
+      <w:bookmarkEnd w:id="2"/>
     </w:p>
     <w:p/>
     <w:p>
       <w:pPr>
         <w:pStyle w:val="Heading2"/>
       </w:pPr>
-      <w:bookmarkStart w:id="4" w:name="_Toc460933739"/>
+      <w:bookmarkStart w:id="3" w:name="_Toc461094075"/>
       <w:r>
         <w:t>De doelstellingen (op lange en korte termijn)</w:t>
       </w:r>
+      <w:bookmarkEnd w:id="3"/>
+    </w:p>
+    <w:p>
+      <w:pPr>
+        <w:pStyle w:val="Heading3"/>
+      </w:pPr>
+      <w:bookmarkStart w:id="4" w:name="_Toc461094076"/>
+      <w:r>
+        <w:t>Korte termijn</w:t>
+      </w:r>
       <w:bookmarkEnd w:id="4"/>
     </w:p>
-    <w:p/>
+    <w:p>
+      <w:pPr>
+        <w:pStyle w:val="Heading3"/>
+      </w:pPr>
+      <w:bookmarkStart w:id="5" w:name="_Toc461094077"/>
+      <w:r>
+        <w:t>Lange termijn</w:t>
+      </w:r>
+      <w:bookmarkEnd w:id="5"/>
+    </w:p>
     <w:p>
       <w:pPr>
         <w:pStyle w:val="Heading2"/>
       </w:pPr>
-      <w:bookmarkStart w:id="5" w:name="_Toc460933740"/>
+      <w:bookmarkStart w:id="6" w:name="_Toc461094078"/>
       <w:r>
         <w:t>Positie in de omgeving</w:t>
       </w:r>
-      <w:bookmarkEnd w:id="5"/>
+      <w:bookmarkEnd w:id="6"/>
     </w:p>
     <w:p/>
     <w:p>
       <w:pPr>
         <w:pStyle w:val="Heading2"/>
       </w:pPr>
-      <w:bookmarkStart w:id="6" w:name="_Toc460933741"/>
+      <w:bookmarkStart w:id="7" w:name="_Toc461094079"/>
       <w:r>
         <w:t>Bedrijfsstructuur</w:t>
       </w:r>
-      <w:bookmarkEnd w:id="6"/>
-    </w:p>
-    <w:p/>
+      <w:bookmarkEnd w:id="7"/>
+    </w:p>
+    <w:p>
+      <w:r>
+        <w:t>Nu heeft VI-Company een kleine h</w:t>
+      </w:r>
+      <w:r>
+        <w:t>iërarchie</w:t>
+      </w:r>
+      <w:r>
+        <w:t xml:space="preserve"> structuur. </w:t>
+      </w:r>
+      <w:r>
+        <w:t>Twee directeuren (De Co-</w:t>
+      </w:r>
+      <w:proofErr w:type="spellStart"/>
+      <w:r>
+        <w:t>Owners</w:t>
+      </w:r>
+      <w:proofErr w:type="spellEnd"/>
+      <w:r>
+        <w:t>) en verschillende teams.</w:t>
+      </w:r>
+    </w:p>
+    <w:p>
+      <w:r>
+        <w:t xml:space="preserve">Begin oktober gaan ze de structuur van het bedrijf veranderen. VI-Company gaat werken met Holacracy. Het hele systeem zorgt ervoor dat er geen tussen personen meer voorkomen in het bedrijf, maar dat je het samen gaat oplossen.  </w:t>
+      </w:r>
+    </w:p>
     <w:p>
       <w:pPr>
         <w:pStyle w:val="Heading2"/>
       </w:pPr>
-      <w:bookmarkStart w:id="7" w:name="_Toc460933742"/>
+      <w:bookmarkStart w:id="8" w:name="_Toc461094080"/>
       <w:r>
         <w:t>Bedrijfscultuur</w:t>
       </w:r>
-      <w:bookmarkEnd w:id="7"/>
-    </w:p>
-    <w:p/>
+      <w:bookmarkEnd w:id="8"/>
+    </w:p>
+    <w:p>
+      <w:r>
+        <w:t xml:space="preserve">We zitten hier nu met zo’n 26 collega’s hier op kantoor. </w:t>
+      </w:r>
+      <w:r>
+        <w:t xml:space="preserve">Je werkt hier normaal gesproken van half 9 tot 5. Alle huishoudelijke handelingen doen we hier met alle collega’s. Er hangt hier een rooster wie de corvee heeft. </w:t>
+      </w:r>
+      <w:bookmarkStart w:id="9" w:name="_GoBack"/>
+      <w:bookmarkEnd w:id="9"/>
+    </w:p>
     <w:p>
       <w:pPr>
         <w:pStyle w:val="Heading2"/>
       </w:pPr>
-      <w:bookmarkStart w:id="8" w:name="_Toc460933743"/>
+      <w:bookmarkStart w:id="10" w:name="_Toc461094081"/>
       <w:r>
         <w:t>Beschrijving eigen plek in de organisatie</w:t>
       </w:r>
-      <w:bookmarkEnd w:id="8"/>
-    </w:p>
-    <w:p/>
+      <w:bookmarkEnd w:id="10"/>
+    </w:p>
+    <w:p>
+      <w:r>
+        <w:t>Ik zit hier op een vaste plek achter de desktop met twee beeldschermen. Samen met een andere stagiaire en twee andere programmeurs zitten we in 1 team.</w:t>
+      </w:r>
+      <w:r>
+        <w:t xml:space="preserve"> Samen met het team </w:t>
+      </w:r>
+      <w:r>
+        <w:t xml:space="preserve">zijn we bezig met het </w:t>
+      </w:r>
+      <w:r>
+        <w:t xml:space="preserve">project beginnen. </w:t>
+      </w:r>
+    </w:p>
     <w:sectPr>
       <w:footerReference w:type="default" r:id="rId8"/>
       <w:pgSz w:w="11906" w:h="16838"/>
@@ -991,7 +1215,7 @@
                 <w:rPr>
                   <w:noProof/>
                 </w:rPr>
-                <w:t>2</w:t>
+                <w:t>3</w:t>
               </w:r>
               <w:r>
                 <w:fldChar w:fldCharType="end"/>
@@ -1474,6 +1698,28 @@
       <w:szCs w:val="26"/>
     </w:rPr>
   </w:style>
+  <w:style w:type="paragraph" w:styleId="Heading3">
+    <w:name w:val="heading 3"/>
+    <w:basedOn w:val="Normal"/>
+    <w:next w:val="Normal"/>
+    <w:link w:val="Heading3Char"/>
+    <w:uiPriority w:val="9"/>
+    <w:unhideWhenUsed/>
+    <w:qFormat/>
+    <w:rsid w:val="005758FC"/>
+    <w:pPr>
+      <w:keepNext/>
+      <w:keepLines/>
+      <w:spacing w:before="40" w:after="0"/>
+      <w:outlineLvl w:val="2"/>
+    </w:pPr>
+    <w:rPr>
+      <w:rFonts w:asciiTheme="majorHAnsi" w:eastAsiaTheme="majorEastAsia" w:hAnsiTheme="majorHAnsi" w:cstheme="majorBidi"/>
+      <w:color w:val="1F4D78" w:themeColor="accent1" w:themeShade="7F"/>
+      <w:sz w:val="24"/>
+      <w:szCs w:val="24"/>
+    </w:rPr>
+  </w:style>
   <w:style w:type="character" w:default="1" w:styleId="DefaultParagraphFont">
     <w:name w:val="Default Paragraph Font"/>
     <w:uiPriority w:val="1"/>
@@ -1643,6 +1889,32 @@
     <w:link w:val="Footer"/>
     <w:uiPriority w:val="99"/>
     <w:rsid w:val="00604BDF"/>
+  </w:style>
+  <w:style w:type="character" w:customStyle="1" w:styleId="Heading3Char">
+    <w:name w:val="Heading 3 Char"/>
+    <w:basedOn w:val="DefaultParagraphFont"/>
+    <w:link w:val="Heading3"/>
+    <w:uiPriority w:val="9"/>
+    <w:rsid w:val="005758FC"/>
+    <w:rPr>
+      <w:rFonts w:asciiTheme="majorHAnsi" w:eastAsiaTheme="majorEastAsia" w:hAnsiTheme="majorHAnsi" w:cstheme="majorBidi"/>
+      <w:color w:val="1F4D78" w:themeColor="accent1" w:themeShade="7F"/>
+      <w:sz w:val="24"/>
+      <w:szCs w:val="24"/>
+    </w:rPr>
+  </w:style>
+  <w:style w:type="paragraph" w:styleId="TOC3">
+    <w:name w:val="toc 3"/>
+    <w:basedOn w:val="Normal"/>
+    <w:next w:val="Normal"/>
+    <w:autoRedefine/>
+    <w:uiPriority w:val="39"/>
+    <w:unhideWhenUsed/>
+    <w:rsid w:val="005758FC"/>
+    <w:pPr>
+      <w:spacing w:after="100"/>
+      <w:ind w:left="440"/>
+    </w:pPr>
   </w:style>
 </w:styles>
 </file>
@@ -1947,7 +2219,7 @@
 </file>
 
 <file path=customXml/itemProps1.xml><?xml version="1.0" encoding="utf-8"?>
-<ds:datastoreItem xmlns:ds="http://schemas.openxmlformats.org/officeDocument/2006/customXml" ds:itemID="{8070BE12-C164-4921-AD84-F4D25BAD7367}">
+<ds:datastoreItem xmlns:ds="http://schemas.openxmlformats.org/officeDocument/2006/customXml" ds:itemID="{3C81812A-F01E-4E32-9A2E-94F976C8F405}">
   <ds:schemaRefs>
     <ds:schemaRef ds:uri="http://schemas.openxmlformats.org/officeDocument/2006/bibliography"/>
   </ds:schemaRefs>

</xml_diff>

<commit_message>
Some small change in Bedrijfs
</commit_message>
<xml_diff>
--- a/TurnInSchool/Bedrijfsoriëntatie.docx
+++ b/TurnInSchool/Bedrijfsoriëntatie.docx
@@ -945,7 +945,13 @@
         <w:t>financiële</w:t>
       </w:r>
       <w:r>
-        <w:t xml:space="preserve"> wereld. De klanten zijn zoals ING, BX Swiss en “Kempen &amp; Co Markets”. De software is in de vorm van websites bouwen met </w:t>
+        <w:t xml:space="preserve"> wereld. De klanten zijn zoals ING, BX Swiss en “Kempen &amp; Co Markets”. </w:t>
+      </w:r>
+      <w:r>
+        <w:t xml:space="preserve">Het bedrijf is nog steeds meer klanten aan het binnenhalen en daardoor groeien ze ook steeds door. </w:t>
+      </w:r>
+      <w:r>
+        <w:t xml:space="preserve">De software is in de vorm van websites bouwen met </w:t>
       </w:r>
       <w:r>
         <w:t xml:space="preserve">onder andere </w:t>
@@ -981,7 +987,6 @@
         <w:tab/>
       </w:r>
     </w:p>
-    <w:p/>
     <w:p>
       <w:pPr>
         <w:pStyle w:val="Heading3"/>
@@ -1058,18 +1063,12 @@
         <w:t xml:space="preserve">Dus gebruiken van sprint, </w:t>
       </w:r>
       <w:r>
-        <w:rPr>
-          <w:lang w:val="en-US"/>
-        </w:rPr>
-        <w:t>standup</w:t>
+        <w:t>stand up</w:t>
       </w:r>
       <w:r>
         <w:t xml:space="preserve"> meeting,</w:t>
       </w:r>
       <w:r>
-        <w:rPr>
-          <w:lang w:val="en-US"/>
-        </w:rPr>
         <w:t xml:space="preserve"> requirements</w:t>
       </w:r>
       <w:r>
@@ -1078,8 +1077,6 @@
       <w:r>
         <w:t xml:space="preserve"> </w:t>
       </w:r>
-      <w:bookmarkStart w:id="8" w:name="_GoBack"/>
-      <w:bookmarkEnd w:id="8"/>
     </w:p>
     <w:p>
       <w:r>
@@ -1093,11 +1090,11 @@
       <w:pPr>
         <w:pStyle w:val="Heading2"/>
       </w:pPr>
-      <w:bookmarkStart w:id="9" w:name="_Toc461094080"/>
+      <w:bookmarkStart w:id="8" w:name="_Toc461094080"/>
       <w:r>
         <w:t>Bedrijfscultuur</w:t>
       </w:r>
-      <w:bookmarkEnd w:id="9"/>
+      <w:bookmarkEnd w:id="8"/>
     </w:p>
     <w:p>
       <w:r>
@@ -1129,25 +1126,30 @@
       <w:pPr>
         <w:pStyle w:val="Heading2"/>
       </w:pPr>
-      <w:bookmarkStart w:id="10" w:name="_Toc461094081"/>
+      <w:bookmarkStart w:id="9" w:name="_Toc461094081"/>
       <w:r>
         <w:t>Beschrijving eigen plek in de organisatie</w:t>
       </w:r>
+      <w:bookmarkEnd w:id="9"/>
+    </w:p>
+    <w:p>
+      <w:r>
+        <w:t>Ik zit hier op een vaste plek achter de desktop met twee beeldschermen. Samen met een andere stagiaire en twee andere programmeurs zitten we in 1 team.</w:t>
+      </w:r>
+      <w:r>
+        <w:t xml:space="preserve"> Samen met het team </w:t>
+      </w:r>
+      <w:r>
+        <w:t xml:space="preserve">zijn we bezig met het </w:t>
+      </w:r>
+      <w:r>
+        <w:t xml:space="preserve">project beginnen. </w:t>
+      </w:r>
+      <w:r>
+        <w:t xml:space="preserve">Hierdoor krijg je het gevoel dat je echt meedraait met het bedrijf. </w:t>
+      </w:r>
+      <w:bookmarkStart w:id="10" w:name="_GoBack"/>
       <w:bookmarkEnd w:id="10"/>
-    </w:p>
-    <w:p>
-      <w:r>
-        <w:t>Ik zit hier op een vaste plek achter de desktop met twee beeldschermen. Samen met een andere stagiaire en twee andere programmeurs zitten we in 1 team.</w:t>
-      </w:r>
-      <w:r>
-        <w:t xml:space="preserve"> Samen met het team </w:t>
-      </w:r>
-      <w:r>
-        <w:t xml:space="preserve">zijn we bezig met het </w:t>
-      </w:r>
-      <w:r>
-        <w:t xml:space="preserve">project beginnen. </w:t>
-      </w:r>
     </w:p>
     <w:sectPr>
       <w:headerReference w:type="default" r:id="rId8"/>
@@ -1350,10 +1352,7 @@
       <w:ptab w:relativeTo="margin" w:alignment="right" w:leader="none"/>
     </w:r>
     <w:r>
-      <w:t xml:space="preserve">september </w:t>
-    </w:r>
-    <w:r>
-      <w:t>2016</w:t>
+      <w:t>september 2016</w:t>
     </w:r>
   </w:p>
 </w:hdr>
@@ -2019,513 +2018,6 @@
 </w:styles>
 </file>
 
-<file path=word/glossary/document.xml><?xml version="1.0" encoding="utf-8"?>
-<w:glossaryDocument xmlns:wpc="http://schemas.microsoft.com/office/word/2010/wordprocessingCanvas" xmlns:cx="http://schemas.microsoft.com/office/drawing/2014/chartex" xmlns:cx1="http://schemas.microsoft.com/office/drawing/2015/9/8/chartex" xmlns:cx2="http://schemas.microsoft.com/office/drawing/2015/10/21/chartex" xmlns:mc="http://schemas.openxmlformats.org/markup-compatibility/2006" xmlns:o="urn:schemas-microsoft-com:office:office" xmlns:r="http://schemas.openxmlformats.org/officeDocument/2006/relationships" xmlns:m="http://schemas.openxmlformats.org/officeDocument/2006/math" xmlns:v="urn:schemas-microsoft-com:vml" xmlns:wp14="http://schemas.microsoft.com/office/word/2010/wordprocessingDrawing" xmlns:wp="http://schemas.openxmlformats.org/drawingml/2006/wordprocessingDrawing" xmlns:w10="urn:schemas-microsoft-com:office:word" xmlns:w="http://schemas.openxmlformats.org/wordprocessingml/2006/main" xmlns:w14="http://schemas.microsoft.com/office/word/2010/wordml" xmlns:w15="http://schemas.microsoft.com/office/word/2012/wordml" xmlns:w16se="http://schemas.microsoft.com/office/word/2015/wordml/symex" xmlns:wpg="http://schemas.microsoft.com/office/word/2010/wordprocessingGroup" xmlns:wpi="http://schemas.microsoft.com/office/word/2010/wordprocessingInk" xmlns:wne="http://schemas.microsoft.com/office/word/2006/wordml" xmlns:wps="http://schemas.microsoft.com/office/word/2010/wordprocessingShape" mc:Ignorable="w14 w15 w16se wp14"/>
-</file>
-
-<file path=word/glossary/fontTable.xml><?xml version="1.0" encoding="utf-8"?>
-<w:fonts xmlns:mc="http://schemas.openxmlformats.org/markup-compatibility/2006" xmlns:r="http://schemas.openxmlformats.org/officeDocument/2006/relationships" xmlns:w="http://schemas.openxmlformats.org/wordprocessingml/2006/main" xmlns:w14="http://schemas.microsoft.com/office/word/2010/wordml" xmlns:w15="http://schemas.microsoft.com/office/word/2012/wordml" xmlns:w16se="http://schemas.microsoft.com/office/word/2015/wordml/symex" mc:Ignorable="w14 w15 w16se">
-  <w:font w:name="Calibri">
-    <w:panose1 w:val="020F0502020204030204"/>
-    <w:charset w:val="00"/>
-    <w:family w:val="swiss"/>
-    <w:pitch w:val="variable"/>
-    <w:sig w:usb0="E00002FF" w:usb1="4000ACFF" w:usb2="00000001" w:usb3="00000000" w:csb0="0000019F" w:csb1="00000000"/>
-  </w:font>
-  <w:font w:name="Times New Roman">
-    <w:panose1 w:val="02020603050405020304"/>
-    <w:charset w:val="00"/>
-    <w:family w:val="roman"/>
-    <w:pitch w:val="variable"/>
-    <w:sig w:usb0="E0002AFF" w:usb1="C0007843" w:usb2="00000009" w:usb3="00000000" w:csb0="000001FF" w:csb1="00000000"/>
-  </w:font>
-  <w:font w:name="Calibri Light">
-    <w:panose1 w:val="020F0302020204030204"/>
-    <w:charset w:val="00"/>
-    <w:family w:val="swiss"/>
-    <w:pitch w:val="variable"/>
-    <w:sig w:usb0="A00002EF" w:usb1="4000207B" w:usb2="00000000" w:usb3="00000000" w:csb0="0000019F" w:csb1="00000000"/>
-  </w:font>
-</w:fonts>
-</file>
-
-<file path=word/glossary/settings.xml><?xml version="1.0" encoding="utf-8"?>
-<w:settings xmlns:mc="http://schemas.openxmlformats.org/markup-compatibility/2006" xmlns:o="urn:schemas-microsoft-com:office:office" xmlns:r="http://schemas.openxmlformats.org/officeDocument/2006/relationships" xmlns:m="http://schemas.openxmlformats.org/officeDocument/2006/math" xmlns:v="urn:schemas-microsoft-com:vml" xmlns:w10="urn:schemas-microsoft-com:office:word" xmlns:w="http://schemas.openxmlformats.org/wordprocessingml/2006/main" xmlns:w14="http://schemas.microsoft.com/office/word/2010/wordml" xmlns:w15="http://schemas.microsoft.com/office/word/2012/wordml" xmlns:w16se="http://schemas.microsoft.com/office/word/2015/wordml/symex" xmlns:sl="http://schemas.openxmlformats.org/schemaLibrary/2006/main" mc:Ignorable="w14 w15 w16se">
-  <w:view w:val="normal"/>
-  <w:defaultTabStop w:val="708"/>
-  <w:hyphenationZone w:val="425"/>
-  <w:characterSpacingControl w:val="doNotCompress"/>
-  <w:compat>
-    <w:useFELayout/>
-    <w:compatSetting w:name="compatibilityMode" w:uri="http://schemas.microsoft.com/office/word" w:val="15"/>
-    <w:compatSetting w:name="overrideTableStyleFontSizeAndJustification" w:uri="http://schemas.microsoft.com/office/word" w:val="1"/>
-    <w:compatSetting w:name="enableOpenTypeFeatures" w:uri="http://schemas.microsoft.com/office/word" w:val="1"/>
-    <w:compatSetting w:name="doNotFlipMirrorIndents" w:uri="http://schemas.microsoft.com/office/word" w:val="1"/>
-    <w:compatSetting w:name="differentiateMultirowTableHeaders" w:uri="http://schemas.microsoft.com/office/word" w:val="1"/>
-  </w:compat>
-  <w:rsids>
-    <w:rsidRoot w:val="00847DCB"/>
-    <w:rsid w:val="00847DCB"/>
-    <w:rsid w:val="00DC26A1"/>
-  </w:rsids>
-  <m:mathPr>
-    <m:mathFont m:val="Cambria Math"/>
-    <m:brkBin m:val="before"/>
-    <m:brkBinSub m:val="--"/>
-    <m:smallFrac m:val="0"/>
-    <m:dispDef/>
-    <m:lMargin m:val="0"/>
-    <m:rMargin m:val="0"/>
-    <m:defJc m:val="centerGroup"/>
-    <m:wrapIndent m:val="1440"/>
-    <m:intLim m:val="subSup"/>
-    <m:naryLim m:val="undOvr"/>
-  </m:mathPr>
-  <w:themeFontLang w:val="nl-NL"/>
-  <w:clrSchemeMapping w:bg1="light1" w:t1="dark1" w:bg2="light2" w:t2="dark2" w:accent1="accent1" w:accent2="accent2" w:accent3="accent3" w:accent4="accent4" w:accent5="accent5" w:accent6="accent6" w:hyperlink="hyperlink" w:followedHyperlink="followedHyperlink"/>
-  <w:decimalSymbol w:val=","/>
-  <w:listSeparator w:val=";"/>
-  <w15:chartTrackingRefBased/>
-</w:settings>
-</file>
-
-<file path=word/glossary/styles.xml><?xml version="1.0" encoding="utf-8"?>
-<w:styles xmlns:mc="http://schemas.openxmlformats.org/markup-compatibility/2006" xmlns:r="http://schemas.openxmlformats.org/officeDocument/2006/relationships" xmlns:w="http://schemas.openxmlformats.org/wordprocessingml/2006/main" xmlns:w14="http://schemas.microsoft.com/office/word/2010/wordml" xmlns:w15="http://schemas.microsoft.com/office/word/2012/wordml" xmlns:w16se="http://schemas.microsoft.com/office/word/2015/wordml/symex" mc:Ignorable="w14 w15 w16se">
-  <w:docDefaults>
-    <w:rPrDefault>
-      <w:rPr>
-        <w:rFonts w:asciiTheme="minorHAnsi" w:eastAsiaTheme="minorEastAsia" w:hAnsiTheme="minorHAnsi" w:cstheme="minorBidi"/>
-        <w:sz w:val="22"/>
-        <w:szCs w:val="22"/>
-        <w:lang w:val="nl-NL" w:eastAsia="nl-NL" w:bidi="ar-SA"/>
-      </w:rPr>
-    </w:rPrDefault>
-    <w:pPrDefault>
-      <w:pPr>
-        <w:spacing w:after="160" w:line="259" w:lineRule="auto"/>
-      </w:pPr>
-    </w:pPrDefault>
-  </w:docDefaults>
-  <w:latentStyles w:defLockedState="0" w:defUIPriority="99" w:defSemiHidden="0" w:defUnhideWhenUsed="0" w:defQFormat="0" w:count="373">
-    <w:lsdException w:name="Normal" w:uiPriority="0" w:qFormat="1"/>
-    <w:lsdException w:name="heading 1" w:uiPriority="9" w:qFormat="1"/>
-    <w:lsdException w:name="heading 2" w:semiHidden="1" w:uiPriority="9" w:unhideWhenUsed="1" w:qFormat="1"/>
-    <w:lsdException w:name="heading 3" w:semiHidden="1" w:uiPriority="9" w:unhideWhenUsed="1" w:qFormat="1"/>
-    <w:lsdException w:name="heading 4" w:semiHidden="1" w:uiPriority="9" w:unhideWhenUsed="1" w:qFormat="1"/>
-    <w:lsdException w:name="heading 5" w:semiHidden="1" w:uiPriority="9" w:unhideWhenUsed="1" w:qFormat="1"/>
-    <w:lsdException w:name="heading 6" w:semiHidden="1" w:uiPriority="9" w:unhideWhenUsed="1" w:qFormat="1"/>
-    <w:lsdException w:name="heading 7" w:semiHidden="1" w:uiPriority="9" w:unhideWhenUsed="1" w:qFormat="1"/>
-    <w:lsdException w:name="heading 8" w:semiHidden="1" w:uiPriority="9" w:unhideWhenUsed="1" w:qFormat="1"/>
-    <w:lsdException w:name="heading 9" w:semiHidden="1" w:uiPriority="9" w:unhideWhenUsed="1" w:qFormat="1"/>
-    <w:lsdException w:name="index 1" w:semiHidden="1" w:unhideWhenUsed="1"/>
-    <w:lsdException w:name="index 2" w:semiHidden="1" w:unhideWhenUsed="1"/>
-    <w:lsdException w:name="index 3" w:semiHidden="1" w:unhideWhenUsed="1"/>
-    <w:lsdException w:name="index 4" w:semiHidden="1" w:unhideWhenUsed="1"/>
-    <w:lsdException w:name="index 5" w:semiHidden="1" w:unhideWhenUsed="1"/>
-    <w:lsdException w:name="index 6" w:semiHidden="1" w:unhideWhenUsed="1"/>
-    <w:lsdException w:name="index 7" w:semiHidden="1" w:unhideWhenUsed="1"/>
-    <w:lsdException w:name="index 8" w:semiHidden="1" w:unhideWhenUsed="1"/>
-    <w:lsdException w:name="index 9" w:semiHidden="1" w:unhideWhenUsed="1"/>
-    <w:lsdException w:name="toc 1" w:semiHidden="1" w:uiPriority="39" w:unhideWhenUsed="1"/>
-    <w:lsdException w:name="toc 2" w:semiHidden="1" w:uiPriority="39" w:unhideWhenUsed="1"/>
-    <w:lsdException w:name="toc 3" w:semiHidden="1" w:uiPriority="39" w:unhideWhenUsed="1"/>
-    <w:lsdException w:name="toc 4" w:semiHidden="1" w:uiPriority="39" w:unhideWhenUsed="1"/>
-    <w:lsdException w:name="toc 5" w:semiHidden="1" w:uiPriority="39" w:unhideWhenUsed="1"/>
-    <w:lsdException w:name="toc 6" w:semiHidden="1" w:uiPriority="39" w:unhideWhenUsed="1"/>
-    <w:lsdException w:name="toc 7" w:semiHidden="1" w:uiPriority="39" w:unhideWhenUsed="1"/>
-    <w:lsdException w:name="toc 8" w:semiHidden="1" w:uiPriority="39" w:unhideWhenUsed="1"/>
-    <w:lsdException w:name="toc 9" w:semiHidden="1" w:uiPriority="39" w:unhideWhenUsed="1"/>
-    <w:lsdException w:name="Normal Indent" w:semiHidden="1" w:unhideWhenUsed="1"/>
-    <w:lsdException w:name="footnote text" w:semiHidden="1" w:unhideWhenUsed="1"/>
-    <w:lsdException w:name="annotation text" w:semiHidden="1" w:unhideWhenUsed="1"/>
-    <w:lsdException w:name="header" w:semiHidden="1" w:unhideWhenUsed="1"/>
-    <w:lsdException w:name="footer" w:semiHidden="1" w:unhideWhenUsed="1"/>
-    <w:lsdException w:name="index heading" w:semiHidden="1" w:unhideWhenUsed="1"/>
-    <w:lsdException w:name="caption" w:semiHidden="1" w:uiPriority="35" w:unhideWhenUsed="1" w:qFormat="1"/>
-    <w:lsdException w:name="table of figures" w:semiHidden="1" w:unhideWhenUsed="1"/>
-    <w:lsdException w:name="envelope address" w:semiHidden="1" w:unhideWhenUsed="1"/>
-    <w:lsdException w:name="envelope return" w:semiHidden="1" w:unhideWhenUsed="1"/>
-    <w:lsdException w:name="footnote reference" w:semiHidden="1" w:unhideWhenUsed="1"/>
-    <w:lsdException w:name="annotation reference" w:semiHidden="1" w:unhideWhenUsed="1"/>
-    <w:lsdException w:name="line number" w:semiHidden="1" w:unhideWhenUsed="1"/>
-    <w:lsdException w:name="page number" w:semiHidden="1" w:unhideWhenUsed="1"/>
-    <w:lsdException w:name="endnote reference" w:semiHidden="1" w:unhideWhenUsed="1"/>
-    <w:lsdException w:name="endnote text" w:semiHidden="1" w:unhideWhenUsed="1"/>
-    <w:lsdException w:name="table of authorities" w:semiHidden="1" w:unhideWhenUsed="1"/>
-    <w:lsdException w:name="macro" w:semiHidden="1" w:unhideWhenUsed="1"/>
-    <w:lsdException w:name="toa heading" w:semiHidden="1" w:unhideWhenUsed="1"/>
-    <w:lsdException w:name="List" w:semiHidden="1" w:unhideWhenUsed="1"/>
-    <w:lsdException w:name="List Bullet" w:semiHidden="1" w:unhideWhenUsed="1"/>
-    <w:lsdException w:name="List Number" w:semiHidden="1" w:unhideWhenUsed="1"/>
-    <w:lsdException w:name="List 2" w:semiHidden="1" w:unhideWhenUsed="1"/>
-    <w:lsdException w:name="List 3" w:semiHidden="1" w:unhideWhenUsed="1"/>
-    <w:lsdException w:name="List 4" w:semiHidden="1" w:unhideWhenUsed="1"/>
-    <w:lsdException w:name="List 5" w:semiHidden="1" w:unhideWhenUsed="1"/>
-    <w:lsdException w:name="List Bullet 2" w:semiHidden="1" w:unhideWhenUsed="1"/>
-    <w:lsdException w:name="List Bullet 3" w:semiHidden="1" w:unhideWhenUsed="1"/>
-    <w:lsdException w:name="List Bullet 4" w:semiHidden="1" w:unhideWhenUsed="1"/>
-    <w:lsdException w:name="List Bullet 5" w:semiHidden="1" w:unhideWhenUsed="1"/>
-    <w:lsdException w:name="List Number 2" w:semiHidden="1" w:unhideWhenUsed="1"/>
-    <w:lsdException w:name="List Number 3" w:semiHidden="1" w:unhideWhenUsed="1"/>
-    <w:lsdException w:name="List Number 4" w:semiHidden="1" w:unhideWhenUsed="1"/>
-    <w:lsdException w:name="List Number 5" w:semiHidden="1" w:unhideWhenUsed="1"/>
-    <w:lsdException w:name="Title" w:uiPriority="10" w:qFormat="1"/>
-    <w:lsdException w:name="Closing" w:semiHidden="1" w:unhideWhenUsed="1"/>
-    <w:lsdException w:name="Signature" w:semiHidden="1" w:unhideWhenUsed="1"/>
-    <w:lsdException w:name="Default Paragraph Font" w:semiHidden="1" w:uiPriority="1" w:unhideWhenUsed="1"/>
-    <w:lsdException w:name="Body Text" w:semiHidden="1" w:unhideWhenUsed="1"/>
-    <w:lsdException w:name="Body Text Indent" w:semiHidden="1" w:unhideWhenUsed="1"/>
-    <w:lsdException w:name="List Continue" w:semiHidden="1" w:unhideWhenUsed="1"/>
-    <w:lsdException w:name="List Continue 2" w:semiHidden="1" w:unhideWhenUsed="1"/>
-    <w:lsdException w:name="List Continue 3" w:semiHidden="1" w:unhideWhenUsed="1"/>
-    <w:lsdException w:name="List Continue 4" w:semiHidden="1" w:unhideWhenUsed="1"/>
-    <w:lsdException w:name="List Continue 5" w:semiHidden="1" w:unhideWhenUsed="1"/>
-    <w:lsdException w:name="Message Header" w:semiHidden="1" w:unhideWhenUsed="1"/>
-    <w:lsdException w:name="Subtitle" w:uiPriority="11" w:qFormat="1"/>
-    <w:lsdException w:name="Salutation" w:semiHidden="1" w:unhideWhenUsed="1"/>
-    <w:lsdException w:name="Date" w:semiHidden="1" w:unhideWhenUsed="1"/>
-    <w:lsdException w:name="Body Text First Indent" w:semiHidden="1" w:unhideWhenUsed="1"/>
-    <w:lsdException w:name="Body Text First Indent 2" w:semiHidden="1" w:unhideWhenUsed="1"/>
-    <w:lsdException w:name="Note Heading" w:semiHidden="1" w:unhideWhenUsed="1"/>
-    <w:lsdException w:name="Body Text 2" w:semiHidden="1" w:unhideWhenUsed="1"/>
-    <w:lsdException w:name="Body Text 3" w:semiHidden="1" w:unhideWhenUsed="1"/>
-    <w:lsdException w:name="Body Text Indent 2" w:semiHidden="1" w:unhideWhenUsed="1"/>
-    <w:lsdException w:name="Body Text Indent 3" w:semiHidden="1" w:unhideWhenUsed="1"/>
-    <w:lsdException w:name="Block Text" w:semiHidden="1" w:unhideWhenUsed="1"/>
-    <w:lsdException w:name="Hyperlink" w:semiHidden="1" w:unhideWhenUsed="1"/>
-    <w:lsdException w:name="FollowedHyperlink" w:semiHidden="1" w:unhideWhenUsed="1"/>
-    <w:lsdException w:name="Strong" w:uiPriority="22" w:qFormat="1"/>
-    <w:lsdException w:name="Emphasis" w:uiPriority="20" w:qFormat="1"/>
-    <w:lsdException w:name="Document Map" w:semiHidden="1" w:unhideWhenUsed="1"/>
-    <w:lsdException w:name="Plain Text" w:semiHidden="1" w:unhideWhenUsed="1"/>
-    <w:lsdException w:name="E-mail Signature" w:semiHidden="1" w:unhideWhenUsed="1"/>
-    <w:lsdException w:name="HTML Top of Form" w:semiHidden="1" w:unhideWhenUsed="1"/>
-    <w:lsdException w:name="HTML Bottom of Form" w:semiHidden="1" w:unhideWhenUsed="1"/>
-    <w:lsdException w:name="Normal (Web)" w:semiHidden="1" w:unhideWhenUsed="1"/>
-    <w:lsdException w:name="HTML Acronym" w:semiHidden="1" w:unhideWhenUsed="1"/>
-    <w:lsdException w:name="HTML Address" w:semiHidden="1" w:unhideWhenUsed="1"/>
-    <w:lsdException w:name="HTML Cite" w:semiHidden="1" w:unhideWhenUsed="1"/>
-    <w:lsdException w:name="HTML Code" w:semiHidden="1" w:unhideWhenUsed="1"/>
-    <w:lsdException w:name="HTML Definition" w:semiHidden="1" w:unhideWhenUsed="1"/>
-    <w:lsdException w:name="HTML Keyboard" w:semiHidden="1" w:unhideWhenUsed="1"/>
-    <w:lsdException w:name="HTML Preformatted" w:semiHidden="1" w:unhideWhenUsed="1"/>
-    <w:lsdException w:name="HTML Sample" w:semiHidden="1" w:unhideWhenUsed="1"/>
-    <w:lsdException w:name="HTML Typewriter" w:semiHidden="1" w:unhideWhenUsed="1"/>
-    <w:lsdException w:name="HTML Variable" w:semiHidden="1" w:unhideWhenUsed="1"/>
-    <w:lsdException w:name="Normal Table" w:semiHidden="1" w:unhideWhenUsed="1"/>
-    <w:lsdException w:name="annotation subject" w:semiHidden="1" w:unhideWhenUsed="1"/>
-    <w:lsdException w:name="No List" w:semiHidden="1" w:unhideWhenUsed="1"/>
-    <w:lsdException w:name="Outline List 1" w:semiHidden="1" w:unhideWhenUsed="1"/>
-    <w:lsdException w:name="Outline List 2" w:semiHidden="1" w:unhideWhenUsed="1"/>
-    <w:lsdException w:name="Outline List 3" w:semiHidden="1" w:unhideWhenUsed="1"/>
-    <w:lsdException w:name="Table Simple 1" w:semiHidden="1" w:unhideWhenUsed="1"/>
-    <w:lsdException w:name="Table Simple 2" w:semiHidden="1" w:unhideWhenUsed="1"/>
-    <w:lsdException w:name="Table Simple 3" w:semiHidden="1" w:unhideWhenUsed="1"/>
-    <w:lsdException w:name="Table Classic 1" w:semiHidden="1" w:unhideWhenUsed="1"/>
-    <w:lsdException w:name="Table Classic 2" w:semiHidden="1" w:unhideWhenUsed="1"/>
-    <w:lsdException w:name="Table Classic 3" w:semiHidden="1" w:unhideWhenUsed="1"/>
-    <w:lsdException w:name="Table Classic 4" w:semiHidden="1" w:unhideWhenUsed="1"/>
-    <w:lsdException w:name="Table Colorful 1" w:semiHidden="1" w:unhideWhenUsed="1"/>
-    <w:lsdException w:name="Table Colorful 2" w:semiHidden="1" w:unhideWhenUsed="1"/>
-    <w:lsdException w:name="Table Colorful 3" w:semiHidden="1" w:unhideWhenUsed="1"/>
-    <w:lsdException w:name="Table Columns 1" w:semiHidden="1" w:unhideWhenUsed="1"/>
-    <w:lsdException w:name="Table Columns 2" w:semiHidden="1" w:unhideWhenUsed="1"/>
-    <w:lsdException w:name="Table Columns 3" w:semiHidden="1" w:unhideWhenUsed="1"/>
-    <w:lsdException w:name="Table Columns 4" w:semiHidden="1" w:unhideWhenUsed="1"/>
-    <w:lsdException w:name="Table Columns 5" w:semiHidden="1" w:unhideWhenUsed="1"/>
-    <w:lsdException w:name="Table Grid 1" w:semiHidden="1" w:unhideWhenUsed="1"/>
-    <w:lsdException w:name="Table Grid 2" w:semiHidden="1" w:unhideWhenUsed="1"/>
-    <w:lsdException w:name="Table Grid 3" w:semiHidden="1" w:unhideWhenUsed="1"/>
-    <w:lsdException w:name="Table Grid 4" w:semiHidden="1" w:unhideWhenUsed="1"/>
-    <w:lsdException w:name="Table Grid 5" w:semiHidden="1" w:unhideWhenUsed="1"/>
-    <w:lsdException w:name="Table Grid 6" w:semiHidden="1" w:unhideWhenUsed="1"/>
-    <w:lsdException w:name="Table Grid 7" w:semiHidden="1" w:unhideWhenUsed="1"/>
-    <w:lsdException w:name="Table Grid 8" w:semiHidden="1" w:unhideWhenUsed="1"/>
-    <w:lsdException w:name="Table List 1" w:semiHidden="1" w:unhideWhenUsed="1"/>
-    <w:lsdException w:name="Table List 2" w:semiHidden="1" w:unhideWhenUsed="1"/>
-    <w:lsdException w:name="Table List 3" w:semiHidden="1" w:unhideWhenUsed="1"/>
-    <w:lsdException w:name="Table List 4" w:semiHidden="1" w:unhideWhenUsed="1"/>
-    <w:lsdException w:name="Table List 5" w:semiHidden="1" w:unhideWhenUsed="1"/>
-    <w:lsdException w:name="Table List 6" w:semiHidden="1" w:unhideWhenUsed="1"/>
-    <w:lsdException w:name="Table List 7" w:semiHidden="1" w:unhideWhenUsed="1"/>
-    <w:lsdException w:name="Table List 8" w:semiHidden="1" w:unhideWhenUsed="1"/>
-    <w:lsdException w:name="Table 3D effects 1" w:semiHidden="1" w:unhideWhenUsed="1"/>
-    <w:lsdException w:name="Table 3D effects 2" w:semiHidden="1" w:unhideWhenUsed="1"/>
-    <w:lsdException w:name="Table 3D effects 3" w:semiHidden="1" w:unhideWhenUsed="1"/>
-    <w:lsdException w:name="Table Contemporary" w:semiHidden="1" w:unhideWhenUsed="1"/>
-    <w:lsdException w:name="Table Elegant" w:semiHidden="1" w:unhideWhenUsed="1"/>
-    <w:lsdException w:name="Table Professional" w:semiHidden="1" w:unhideWhenUsed="1"/>
-    <w:lsdException w:name="Table Subtle 1" w:semiHidden="1" w:unhideWhenUsed="1"/>
-    <w:lsdException w:name="Table Subtle 2" w:semiHidden="1" w:unhideWhenUsed="1"/>
-    <w:lsdException w:name="Table Web 1" w:semiHidden="1" w:unhideWhenUsed="1"/>
-    <w:lsdException w:name="Table Web 2" w:semiHidden="1" w:unhideWhenUsed="1"/>
-    <w:lsdException w:name="Table Web 3" w:semiHidden="1" w:unhideWhenUsed="1"/>
-    <w:lsdException w:name="Balloon Text" w:semiHidden="1" w:unhideWhenUsed="1"/>
-    <w:lsdException w:name="Table Grid" w:uiPriority="39"/>
-    <w:lsdException w:name="Table Theme" w:semiHidden="1" w:unhideWhenUsed="1"/>
-    <w:lsdException w:name="Placeholder Text" w:semiHidden="1"/>
-    <w:lsdException w:name="No Spacing" w:uiPriority="1" w:qFormat="1"/>
-    <w:lsdException w:name="Light Shading" w:uiPriority="60"/>
-    <w:lsdException w:name="Light List" w:uiPriority="61"/>
-    <w:lsdException w:name="Light Grid" w:uiPriority="62"/>
-    <w:lsdException w:name="Medium Shading 1" w:uiPriority="63"/>
-    <w:lsdException w:name="Medium Shading 2" w:uiPriority="64"/>
-    <w:lsdException w:name="Medium List 1" w:uiPriority="65"/>
-    <w:lsdException w:name="Medium List 2" w:uiPriority="66"/>
-    <w:lsdException w:name="Medium Grid 1" w:uiPriority="67"/>
-    <w:lsdException w:name="Medium Grid 2" w:uiPriority="68"/>
-    <w:lsdException w:name="Medium Grid 3" w:uiPriority="69"/>
-    <w:lsdException w:name="Dark List" w:uiPriority="70"/>
-    <w:lsdException w:name="Colorful Shading" w:uiPriority="71"/>
-    <w:lsdException w:name="Colorful List" w:uiPriority="72"/>
-    <w:lsdException w:name="Colorful Grid" w:uiPriority="73"/>
-    <w:lsdException w:name="Light Shading Accent 1" w:uiPriority="60"/>
-    <w:lsdException w:name="Light List Accent 1" w:uiPriority="61"/>
-    <w:lsdException w:name="Light Grid Accent 1" w:uiPriority="62"/>
-    <w:lsdException w:name="Medium Shading 1 Accent 1" w:uiPriority="63"/>
-    <w:lsdException w:name="Medium Shading 2 Accent 1" w:uiPriority="64"/>
-    <w:lsdException w:name="Medium List 1 Accent 1" w:uiPriority="65"/>
-    <w:lsdException w:name="Revision" w:semiHidden="1"/>
-    <w:lsdException w:name="List Paragraph" w:uiPriority="34" w:qFormat="1"/>
-    <w:lsdException w:name="Quote" w:uiPriority="29" w:qFormat="1"/>
-    <w:lsdException w:name="Intense Quote" w:uiPriority="30" w:qFormat="1"/>
-    <w:lsdException w:name="Medium List 2 Accent 1" w:uiPriority="66"/>
-    <w:lsdException w:name="Medium Grid 1 Accent 1" w:uiPriority="67"/>
-    <w:lsdException w:name="Medium Grid 2 Accent 1" w:uiPriority="68"/>
-    <w:lsdException w:name="Medium Grid 3 Accent 1" w:uiPriority="69"/>
-    <w:lsdException w:name="Dark List Accent 1" w:uiPriority="70"/>
-    <w:lsdException w:name="Colorful Shading Accent 1" w:uiPriority="71"/>
-    <w:lsdException w:name="Colorful List Accent 1" w:uiPriority="72"/>
-    <w:lsdException w:name="Colorful Grid Accent 1" w:uiPriority="73"/>
-    <w:lsdException w:name="Light Shading Accent 2" w:uiPriority="60"/>
-    <w:lsdException w:name="Light List Accent 2" w:uiPriority="61"/>
-    <w:lsdException w:name="Light Grid Accent 2" w:uiPriority="62"/>
-    <w:lsdException w:name="Medium Shading 1 Accent 2" w:uiPriority="63"/>
-    <w:lsdException w:name="Medium Shading 2 Accent 2" w:uiPriority="64"/>
-    <w:lsdException w:name="Medium List 1 Accent 2" w:uiPriority="65"/>
-    <w:lsdException w:name="Medium List 2 Accent 2" w:uiPriority="66"/>
-    <w:lsdException w:name="Medium Grid 1 Accent 2" w:uiPriority="67"/>
-    <w:lsdException w:name="Medium Grid 2 Accent 2" w:uiPriority="68"/>
-    <w:lsdException w:name="Medium Grid 3 Accent 2" w:uiPriority="69"/>
-    <w:lsdException w:name="Dark List Accent 2" w:uiPriority="70"/>
-    <w:lsdException w:name="Colorful Shading Accent 2" w:uiPriority="71"/>
-    <w:lsdException w:name="Colorful List Accent 2" w:uiPriority="72"/>
-    <w:lsdException w:name="Colorful Grid Accent 2" w:uiPriority="73"/>
-    <w:lsdException w:name="Light Shading Accent 3" w:uiPriority="60"/>
-    <w:lsdException w:name="Light List Accent 3" w:uiPriority="61"/>
-    <w:lsdException w:name="Light Grid Accent 3" w:uiPriority="62"/>
-    <w:lsdException w:name="Medium Shading 1 Accent 3" w:uiPriority="63"/>
-    <w:lsdException w:name="Medium Shading 2 Accent 3" w:uiPriority="64"/>
-    <w:lsdException w:name="Medium List 1 Accent 3" w:uiPriority="65"/>
-    <w:lsdException w:name="Medium List 2 Accent 3" w:uiPriority="66"/>
-    <w:lsdException w:name="Medium Grid 1 Accent 3" w:uiPriority="67"/>
-    <w:lsdException w:name="Medium Grid 2 Accent 3" w:uiPriority="68"/>
-    <w:lsdException w:name="Medium Grid 3 Accent 3" w:uiPriority="69"/>
-    <w:lsdException w:name="Dark List Accent 3" w:uiPriority="70"/>
-    <w:lsdException w:name="Colorful Shading Accent 3" w:uiPriority="71"/>
-    <w:lsdException w:name="Colorful List Accent 3" w:uiPriority="72"/>
-    <w:lsdException w:name="Colorful Grid Accent 3" w:uiPriority="73"/>
-    <w:lsdException w:name="Light Shading Accent 4" w:uiPriority="60"/>
-    <w:lsdException w:name="Light List Accent 4" w:uiPriority="61"/>
-    <w:lsdException w:name="Light Grid Accent 4" w:uiPriority="62"/>
-    <w:lsdException w:name="Medium Shading 1 Accent 4" w:uiPriority="63"/>
-    <w:lsdException w:name="Medium Shading 2 Accent 4" w:uiPriority="64"/>
-    <w:lsdException w:name="Medium List 1 Accent 4" w:uiPriority="65"/>
-    <w:lsdException w:name="Medium List 2 Accent 4" w:uiPriority="66"/>
-    <w:lsdException w:name="Medium Grid 1 Accent 4" w:uiPriority="67"/>
-    <w:lsdException w:name="Medium Grid 2 Accent 4" w:uiPriority="68"/>
-    <w:lsdException w:name="Medium Grid 3 Accent 4" w:uiPriority="69"/>
-    <w:lsdException w:name="Dark List Accent 4" w:uiPriority="70"/>
-    <w:lsdException w:name="Colorful Shading Accent 4" w:uiPriority="71"/>
-    <w:lsdException w:name="Colorful List Accent 4" w:uiPriority="72"/>
-    <w:lsdException w:name="Colorful Grid Accent 4" w:uiPriority="73"/>
-    <w:lsdException w:name="Light Shading Accent 5" w:uiPriority="60"/>
-    <w:lsdException w:name="Light List Accent 5" w:uiPriority="61"/>
-    <w:lsdException w:name="Light Grid Accent 5" w:uiPriority="62"/>
-    <w:lsdException w:name="Medium Shading 1 Accent 5" w:uiPriority="63"/>
-    <w:lsdException w:name="Medium Shading 2 Accent 5" w:uiPriority="64"/>
-    <w:lsdException w:name="Medium List 1 Accent 5" w:uiPriority="65"/>
-    <w:lsdException w:name="Medium List 2 Accent 5" w:uiPriority="66"/>
-    <w:lsdException w:name="Medium Grid 1 Accent 5" w:uiPriority="67"/>
-    <w:lsdException w:name="Medium Grid 2 Accent 5" w:uiPriority="68"/>
-    <w:lsdException w:name="Medium Grid 3 Accent 5" w:uiPriority="69"/>
-    <w:lsdException w:name="Dark List Accent 5" w:uiPriority="70"/>
-    <w:lsdException w:name="Colorful Shading Accent 5" w:uiPriority="71"/>
-    <w:lsdException w:name="Colorful List Accent 5" w:uiPriority="72"/>
-    <w:lsdException w:name="Colorful Grid Accent 5" w:uiPriority="73"/>
-    <w:lsdException w:name="Light Shading Accent 6" w:uiPriority="60"/>
-    <w:lsdException w:name="Light List Accent 6" w:uiPriority="61"/>
-    <w:lsdException w:name="Light Grid Accent 6" w:uiPriority="62"/>
-    <w:lsdException w:name="Medium Shading 1 Accent 6" w:uiPriority="63"/>
-    <w:lsdException w:name="Medium Shading 2 Accent 6" w:uiPriority="64"/>
-    <w:lsdException w:name="Medium List 1 Accent 6" w:uiPriority="65"/>
-    <w:lsdException w:name="Medium List 2 Accent 6" w:uiPriority="66"/>
-    <w:lsdException w:name="Medium Grid 1 Accent 6" w:uiPriority="67"/>
-    <w:lsdException w:name="Medium Grid 2 Accent 6" w:uiPriority="68"/>
-    <w:lsdException w:name="Medium Grid 3 Accent 6" w:uiPriority="69"/>
-    <w:lsdException w:name="Dark List Accent 6" w:uiPriority="70"/>
-    <w:lsdException w:name="Colorful Shading Accent 6" w:uiPriority="71"/>
-    <w:lsdException w:name="Colorful List Accent 6" w:uiPriority="72"/>
-    <w:lsdException w:name="Colorful Grid Accent 6" w:uiPriority="73"/>
-    <w:lsdException w:name="Subtle Emphasis" w:uiPriority="19" w:qFormat="1"/>
-    <w:lsdException w:name="Intense Emphasis" w:uiPriority="21" w:qFormat="1"/>
-    <w:lsdException w:name="Subtle Reference" w:uiPriority="31" w:qFormat="1"/>
-    <w:lsdException w:name="Intense Reference" w:uiPriority="32" w:qFormat="1"/>
-    <w:lsdException w:name="Book Title" w:uiPriority="33" w:qFormat="1"/>
-    <w:lsdException w:name="Bibliography" w:semiHidden="1" w:uiPriority="37" w:unhideWhenUsed="1"/>
-    <w:lsdException w:name="TOC Heading" w:semiHidden="1" w:uiPriority="39" w:unhideWhenUsed="1" w:qFormat="1"/>
-    <w:lsdException w:name="Plain Table 1" w:uiPriority="41"/>
-    <w:lsdException w:name="Plain Table 2" w:uiPriority="42"/>
-    <w:lsdException w:name="Plain Table 3" w:uiPriority="43"/>
-    <w:lsdException w:name="Plain Table 4" w:uiPriority="44"/>
-    <w:lsdException w:name="Plain Table 5" w:uiPriority="45"/>
-    <w:lsdException w:name="Grid Table Light" w:uiPriority="40"/>
-    <w:lsdException w:name="Grid Table 1 Light" w:uiPriority="46"/>
-    <w:lsdException w:name="Grid Table 2" w:uiPriority="47"/>
-    <w:lsdException w:name="Grid Table 3" w:uiPriority="48"/>
-    <w:lsdException w:name="Grid Table 4" w:uiPriority="49"/>
-    <w:lsdException w:name="Grid Table 5 Dark" w:uiPriority="50"/>
-    <w:lsdException w:name="Grid Table 6 Colorful" w:uiPriority="51"/>
-    <w:lsdException w:name="Grid Table 7 Colorful" w:uiPriority="52"/>
-    <w:lsdException w:name="Grid Table 1 Light Accent 1" w:uiPriority="46"/>
-    <w:lsdException w:name="Grid Table 2 Accent 1" w:uiPriority="47"/>
-    <w:lsdException w:name="Grid Table 3 Accent 1" w:uiPriority="48"/>
-    <w:lsdException w:name="Grid Table 4 Accent 1" w:uiPriority="49"/>
-    <w:lsdException w:name="Grid Table 5 Dark Accent 1" w:uiPriority="50"/>
-    <w:lsdException w:name="Grid Table 6 Colorful Accent 1" w:uiPriority="51"/>
-    <w:lsdException w:name="Grid Table 7 Colorful Accent 1" w:uiPriority="52"/>
-    <w:lsdException w:name="Grid Table 1 Light Accent 2" w:uiPriority="46"/>
-    <w:lsdException w:name="Grid Table 2 Accent 2" w:uiPriority="47"/>
-    <w:lsdException w:name="Grid Table 3 Accent 2" w:uiPriority="48"/>
-    <w:lsdException w:name="Grid Table 4 Accent 2" w:uiPriority="49"/>
-    <w:lsdException w:name="Grid Table 5 Dark Accent 2" w:uiPriority="50"/>
-    <w:lsdException w:name="Grid Table 6 Colorful Accent 2" w:uiPriority="51"/>
-    <w:lsdException w:name="Grid Table 7 Colorful Accent 2" w:uiPriority="52"/>
-    <w:lsdException w:name="Grid Table 1 Light Accent 3" w:uiPriority="46"/>
-    <w:lsdException w:name="Grid Table 2 Accent 3" w:uiPriority="47"/>
-    <w:lsdException w:name="Grid Table 3 Accent 3" w:uiPriority="48"/>
-    <w:lsdException w:name="Grid Table 4 Accent 3" w:uiPriority="49"/>
-    <w:lsdException w:name="Grid Table 5 Dark Accent 3" w:uiPriority="50"/>
-    <w:lsdException w:name="Grid Table 6 Colorful Accent 3" w:uiPriority="51"/>
-    <w:lsdException w:name="Grid Table 7 Colorful Accent 3" w:uiPriority="52"/>
-    <w:lsdException w:name="Grid Table 1 Light Accent 4" w:uiPriority="46"/>
-    <w:lsdException w:name="Grid Table 2 Accent 4" w:uiPriority="47"/>
-    <w:lsdException w:name="Grid Table 3 Accent 4" w:uiPriority="48"/>
-    <w:lsdException w:name="Grid Table 4 Accent 4" w:uiPriority="49"/>
-    <w:lsdException w:name="Grid Table 5 Dark Accent 4" w:uiPriority="50"/>
-    <w:lsdException w:name="Grid Table 6 Colorful Accent 4" w:uiPriority="51"/>
-    <w:lsdException w:name="Grid Table 7 Colorful Accent 4" w:uiPriority="52"/>
-    <w:lsdException w:name="Grid Table 1 Light Accent 5" w:uiPriority="46"/>
-    <w:lsdException w:name="Grid Table 2 Accent 5" w:uiPriority="47"/>
-    <w:lsdException w:name="Grid Table 3 Accent 5" w:uiPriority="48"/>
-    <w:lsdException w:name="Grid Table 4 Accent 5" w:uiPriority="49"/>
-    <w:lsdException w:name="Grid Table 5 Dark Accent 5" w:uiPriority="50"/>
-    <w:lsdException w:name="Grid Table 6 Colorful Accent 5" w:uiPriority="51"/>
-    <w:lsdException w:name="Grid Table 7 Colorful Accent 5" w:uiPriority="52"/>
-    <w:lsdException w:name="Grid Table 1 Light Accent 6" w:uiPriority="46"/>
-    <w:lsdException w:name="Grid Table 2 Accent 6" w:uiPriority="47"/>
-    <w:lsdException w:name="Grid Table 3 Accent 6" w:uiPriority="48"/>
-    <w:lsdException w:name="Grid Table 4 Accent 6" w:uiPriority="49"/>
-    <w:lsdException w:name="Grid Table 5 Dark Accent 6" w:uiPriority="50"/>
-    <w:lsdException w:name="Grid Table 6 Colorful Accent 6" w:uiPriority="51"/>
-    <w:lsdException w:name="Grid Table 7 Colorful Accent 6" w:uiPriority="52"/>
-    <w:lsdException w:name="List Table 1 Light" w:uiPriority="46"/>
-    <w:lsdException w:name="List Table 2" w:uiPriority="47"/>
-    <w:lsdException w:name="List Table 3" w:uiPriority="48"/>
-    <w:lsdException w:name="List Table 4" w:uiPriority="49"/>
-    <w:lsdException w:name="List Table 5 Dark" w:uiPriority="50"/>
-    <w:lsdException w:name="List Table 6 Colorful" w:uiPriority="51"/>
-    <w:lsdException w:name="List Table 7 Colorful" w:uiPriority="52"/>
-    <w:lsdException w:name="List Table 1 Light Accent 1" w:uiPriority="46"/>
-    <w:lsdException w:name="List Table 2 Accent 1" w:uiPriority="47"/>
-    <w:lsdException w:name="List Table 3 Accent 1" w:uiPriority="48"/>
-    <w:lsdException w:name="List Table 4 Accent 1" w:uiPriority="49"/>
-    <w:lsdException w:name="List Table 5 Dark Accent 1" w:uiPriority="50"/>
-    <w:lsdException w:name="List Table 6 Colorful Accent 1" w:uiPriority="51"/>
-    <w:lsdException w:name="List Table 7 Colorful Accent 1" w:uiPriority="52"/>
-    <w:lsdException w:name="List Table 1 Light Accent 2" w:uiPriority="46"/>
-    <w:lsdException w:name="List Table 2 Accent 2" w:uiPriority="47"/>
-    <w:lsdException w:name="List Table 3 Accent 2" w:uiPriority="48"/>
-    <w:lsdException w:name="List Table 4 Accent 2" w:uiPriority="49"/>
-    <w:lsdException w:name="List Table 5 Dark Accent 2" w:uiPriority="50"/>
-    <w:lsdException w:name="List Table 6 Colorful Accent 2" w:uiPriority="51"/>
-    <w:lsdException w:name="List Table 7 Colorful Accent 2" w:uiPriority="52"/>
-    <w:lsdException w:name="List Table 1 Light Accent 3" w:uiPriority="46"/>
-    <w:lsdException w:name="List Table 2 Accent 3" w:uiPriority="47"/>
-    <w:lsdException w:name="List Table 3 Accent 3" w:uiPriority="48"/>
-    <w:lsdException w:name="List Table 4 Accent 3" w:uiPriority="49"/>
-    <w:lsdException w:name="List Table 5 Dark Accent 3" w:uiPriority="50"/>
-    <w:lsdException w:name="List Table 6 Colorful Accent 3" w:uiPriority="51"/>
-    <w:lsdException w:name="List Table 7 Colorful Accent 3" w:uiPriority="52"/>
-    <w:lsdException w:name="List Table 1 Light Accent 4" w:uiPriority="46"/>
-    <w:lsdException w:name="List Table 2 Accent 4" w:uiPriority="47"/>
-    <w:lsdException w:name="List Table 3 Accent 4" w:uiPriority="48"/>
-    <w:lsdException w:name="List Table 4 Accent 4" w:uiPriority="49"/>
-    <w:lsdException w:name="List Table 5 Dark Accent 4" w:uiPriority="50"/>
-    <w:lsdException w:name="List Table 6 Colorful Accent 4" w:uiPriority="51"/>
-    <w:lsdException w:name="List Table 7 Colorful Accent 4" w:uiPriority="52"/>
-    <w:lsdException w:name="List Table 1 Light Accent 5" w:uiPriority="46"/>
-    <w:lsdException w:name="List Table 2 Accent 5" w:uiPriority="47"/>
-    <w:lsdException w:name="List Table 3 Accent 5" w:uiPriority="48"/>
-    <w:lsdException w:name="List Table 4 Accent 5" w:uiPriority="49"/>
-    <w:lsdException w:name="List Table 5 Dark Accent 5" w:uiPriority="50"/>
-    <w:lsdException w:name="List Table 6 Colorful Accent 5" w:uiPriority="51"/>
-    <w:lsdException w:name="List Table 7 Colorful Accent 5" w:uiPriority="52"/>
-    <w:lsdException w:name="List Table 1 Light Accent 6" w:uiPriority="46"/>
-    <w:lsdException w:name="List Table 2 Accent 6" w:uiPriority="47"/>
-    <w:lsdException w:name="List Table 3 Accent 6" w:uiPriority="48"/>
-    <w:lsdException w:name="List Table 4 Accent 6" w:uiPriority="49"/>
-    <w:lsdException w:name="List Table 5 Dark Accent 6" w:uiPriority="50"/>
-    <w:lsdException w:name="List Table 6 Colorful Accent 6" w:uiPriority="51"/>
-    <w:lsdException w:name="List Table 7 Colorful Accent 6" w:uiPriority="52"/>
-    <w:lsdException w:name="Mention" w:semiHidden="1" w:unhideWhenUsed="1"/>
-    <w:lsdException w:name="Smart Hyperlink" w:semiHidden="1" w:unhideWhenUsed="1"/>
-  </w:latentStyles>
-  <w:style w:type="paragraph" w:default="1" w:styleId="Normal">
-    <w:name w:val="Normal"/>
-    <w:qFormat/>
-  </w:style>
-  <w:style w:type="character" w:default="1" w:styleId="DefaultParagraphFont">
-    <w:name w:val="Default Paragraph Font"/>
-    <w:uiPriority w:val="1"/>
-    <w:semiHidden/>
-    <w:unhideWhenUsed/>
-  </w:style>
-  <w:style w:type="table" w:default="1" w:styleId="TableNormal">
-    <w:name w:val="Normal Table"/>
-    <w:uiPriority w:val="99"/>
-    <w:semiHidden/>
-    <w:unhideWhenUsed/>
-    <w:tblPr>
-      <w:tblInd w:w="0" w:type="dxa"/>
-      <w:tblCellMar>
-        <w:top w:w="0" w:type="dxa"/>
-        <w:left w:w="108" w:type="dxa"/>
-        <w:bottom w:w="0" w:type="dxa"/>
-        <w:right w:w="108" w:type="dxa"/>
-      </w:tblCellMar>
-    </w:tblPr>
-  </w:style>
-  <w:style w:type="numbering" w:default="1" w:styleId="NoList">
-    <w:name w:val="No List"/>
-    <w:uiPriority w:val="99"/>
-    <w:semiHidden/>
-    <w:unhideWhenUsed/>
-  </w:style>
-  <w:style w:type="paragraph" w:customStyle="1" w:styleId="78909C8F18D348C4891441346C5584C3">
-    <w:name w:val="78909C8F18D348C4891441346C5584C3"/>
-    <w:rsid w:val="00847DCB"/>
-  </w:style>
-</w:styles>
-</file>
-
-<file path=word/glossary/webSettings.xml><?xml version="1.0" encoding="utf-8"?>
-<w:webSettings xmlns:mc="http://schemas.openxmlformats.org/markup-compatibility/2006" xmlns:r="http://schemas.openxmlformats.org/officeDocument/2006/relationships" xmlns:w="http://schemas.openxmlformats.org/wordprocessingml/2006/main" xmlns:w14="http://schemas.microsoft.com/office/word/2010/wordml" xmlns:w15="http://schemas.microsoft.com/office/word/2012/wordml" xmlns:w16se="http://schemas.microsoft.com/office/word/2015/wordml/symex" mc:Ignorable="w14 w15 w16se">
-  <w:optimizeForBrowser/>
-  <w:allowPNG/>
-</w:webSettings>
-</file>
-
 <file path=word/theme/theme1.xml><?xml version="1.0" encoding="utf-8"?>
 <a:theme xmlns:a="http://schemas.openxmlformats.org/drawingml/2006/main" name="Office Theme">
   <a:themeElements>
@@ -2826,7 +2318,7 @@
 </file>
 
 <file path=customXml/itemProps1.xml><?xml version="1.0" encoding="utf-8"?>
-<ds:datastoreItem xmlns:ds="http://schemas.openxmlformats.org/officeDocument/2006/customXml" ds:itemID="{045146B4-14CF-42D7-9A22-B0BF3985D743}">
+<ds:datastoreItem xmlns:ds="http://schemas.openxmlformats.org/officeDocument/2006/customXml" ds:itemID="{A2FF418D-151D-46E6-8F4F-55AD9AFC27A6}">
   <ds:schemaRefs>
     <ds:schemaRef ds:uri="http://schemas.openxmlformats.org/officeDocument/2006/bibliography"/>
   </ds:schemaRefs>

</xml_diff>